<commit_message>
using cosine_lesk and some other additions
</commit_message>
<xml_diff>
--- a/RESULTS_possmall_negsmallxml.docx
+++ b/RESULTS_possmall_negsmallxml.docx
@@ -30,28 +30,192 @@
     </w:p>
     <w:p>
       <w:r>
+        <w:t>Positives: 192.0 276.0</w:t>
+      </w:r>
+    </w:p>
+    <w:p>
+      <w:r>
+        <w:t>**************</w:t>
+      </w:r>
+    </w:p>
+    <w:p>
+      <w:r>
+        <w:t>Negatives: 161.0 275.0</w:t>
+      </w:r>
+    </w:p>
+    <w:p>
+      <w:r>
+        <w:t>**************</w:t>
+      </w:r>
+    </w:p>
+    <w:p>
+      <w:r>
+        <w:t>Accuracy: 0.640653357532</w:t>
+      </w:r>
+    </w:p>
+    <w:p>
+      <w:pPr>
+        <w:rPr>
+          <w:b/>
+        </w:rPr>
+      </w:pPr>
+      <w:r>
+        <w:rPr>
+          <w:b/>
+        </w:rPr>
+        <w:t>Test3.py(2</w:t>
+      </w:r>
+      <w:r>
+        <w:rPr>
+          <w:b/>
+          <w:vertAlign w:val="superscript"/>
+        </w:rPr>
+        <w:t>nd</w:t>
+      </w:r>
+      <w:r>
+        <w:rPr>
+          <w:b/>
+        </w:rPr>
+        <w:t xml:space="preserve"> run)-with intensifiers and negators</w:t>
+      </w:r>
+    </w:p>
+    <w:p>
+      <w:r>
+        <w:t>Positives: 196.0 276.0</w:t>
+      </w:r>
+    </w:p>
+    <w:p>
+      <w:r>
+        <w:t>***************</w:t>
+      </w:r>
+    </w:p>
+    <w:p>
+      <w:r>
+        <w:t>Negatives:168.0 275.0</w:t>
+      </w:r>
+    </w:p>
+    <w:p>
+      <w:r>
+        <w:t>***************</w:t>
+      </w:r>
+    </w:p>
+    <w:p>
+      <w:r>
+        <w:t>Accuracy:0.660617059891</w:t>
+      </w:r>
+    </w:p>
+    <w:p>
+      <w:pPr>
+        <w:rPr>
+          <w:b/>
+        </w:rPr>
+      </w:pPr>
+      <w:r>
+        <w:rPr>
+          <w:b/>
+        </w:rPr>
+        <w:t>Test3.py(2</w:t>
+      </w:r>
+      <w:r>
+        <w:rPr>
+          <w:b/>
+          <w:vertAlign w:val="superscript"/>
+        </w:rPr>
+        <w:t>nd</w:t>
+      </w:r>
+      <w:r>
+        <w:rPr>
+          <w:b/>
+        </w:rPr>
+        <w:t xml:space="preserve"> run)-with intensifiers and negators</w:t>
+      </w:r>
+      <w:r>
+        <w:rPr>
+          <w:b/>
+        </w:rPr>
+        <w:t xml:space="preserve"> + negative*1.1</w:t>
+      </w:r>
+    </w:p>
+    <w:p>
+      <w:r>
+        <w:t>Positive:185.0 276.0</w:t>
+      </w:r>
+    </w:p>
+    <w:p>
+      <w:r>
+        <w:t>**************</w:t>
+      </w:r>
+    </w:p>
+    <w:p>
+      <w:r>
+        <w:t>Negative:176.0 275.0</w:t>
+      </w:r>
+    </w:p>
+    <w:p>
+      <w:r>
+        <w:t>**************</w:t>
+      </w:r>
+    </w:p>
+    <w:p>
+      <w:r>
+        <w:t>Accuracy:0.655172413793</w:t>
+      </w:r>
+    </w:p>
+    <w:p>
+      <w:pPr>
+        <w:rPr>
+          <w:b/>
+        </w:rPr>
+      </w:pPr>
+      <w:r>
+        <w:rPr>
+          <w:b/>
+        </w:rPr>
+        <w:t>Test3.py(3rd</w:t>
+      </w:r>
+      <w:r>
+        <w:rPr>
+          <w:b/>
+        </w:rPr>
+        <w:t xml:space="preserve"> run)-with intensifiers and negators</w:t>
+      </w:r>
+      <w:r>
+        <w:rPr>
+          <w:b/>
+        </w:rPr>
+        <w:t xml:space="preserve"> + converting ‘s’ to ‘a’ + </w:t>
+      </w:r>
+      <w:r>
+        <w:rPr>
+          <w:b/>
+        </w:rPr>
+        <w:t>negators not in sentiwordnet lexicon -&gt; negate the signs</w:t>
+      </w:r>
+    </w:p>
+    <w:p>
+      <w:r>
         <w:t xml:space="preserve">Positives: </w:t>
       </w:r>
       <w:r>
-        <w:t>192.0 276.0</w:t>
-      </w:r>
-    </w:p>
-    <w:p>
-      <w:r>
-        <w:t>**************</w:t>
-      </w:r>
-    </w:p>
-    <w:p>
-      <w:r>
-        <w:t xml:space="preserve">Negatives: </w:t>
-      </w:r>
-      <w:r>
-        <w:t>161.0 275.0</w:t>
-      </w:r>
-    </w:p>
-    <w:p>
-      <w:r>
-        <w:t>**************</w:t>
+        <w:t>206.0 276.0</w:t>
+      </w:r>
+    </w:p>
+    <w:p>
+      <w:r>
+        <w:t>****************************************************************************</w:t>
+      </w:r>
+    </w:p>
+    <w:p>
+      <w:r>
+        <w:t xml:space="preserve">Negative: </w:t>
+      </w:r>
+      <w:r>
+        <w:t>174.0 275.0</w:t>
+      </w:r>
+    </w:p>
+    <w:p>
+      <w:r>
+        <w:t>****************************************************************************</w:t>
       </w:r>
     </w:p>
     <w:p>
@@ -59,7 +223,7 @@
         <w:t xml:space="preserve">Accuracy: </w:t>
       </w:r>
       <w:r>
-        <w:t>0.640653357532</w:t>
+        <w:t>0.689655172414</w:t>
       </w:r>
     </w:p>
     <w:p>
@@ -68,48 +232,49 @@
           <w:b/>
         </w:rPr>
       </w:pPr>
-      <w:proofErr w:type="gramStart"/>
-      <w:r>
-        <w:rPr>
-          <w:b/>
-        </w:rPr>
-        <w:t>Test3.py(</w:t>
-      </w:r>
-      <w:proofErr w:type="gramEnd"/>
-      <w:r>
-        <w:rPr>
-          <w:b/>
-        </w:rPr>
-        <w:t>2</w:t>
-      </w:r>
-      <w:r>
-        <w:rPr>
-          <w:b/>
-          <w:vertAlign w:val="superscript"/>
-        </w:rPr>
-        <w:t>nd</w:t>
-      </w:r>
-      <w:r>
-        <w:rPr>
-          <w:b/>
-        </w:rPr>
-        <w:t xml:space="preserve"> run)-with intensifiers and </w:t>
-      </w:r>
-      <w:proofErr w:type="spellStart"/>
-      <w:r>
-        <w:rPr>
-          <w:b/>
-        </w:rPr>
-        <w:t>negators</w:t>
-      </w:r>
-      <w:proofErr w:type="spellEnd"/>
-    </w:p>
-    <w:p>
-      <w:r>
-        <w:t xml:space="preserve">Positives: </w:t>
-      </w:r>
-      <w:r>
-        <w:t>196.0 276.0</w:t>
+      <w:r>
+        <w:rPr>
+          <w:b/>
+        </w:rPr>
+        <w:t>Test3.p</w:t>
+      </w:r>
+      <w:r>
+        <w:rPr>
+          <w:b/>
+        </w:rPr>
+        <w:t>y(4th</w:t>
+      </w:r>
+      <w:r>
+        <w:rPr>
+          <w:b/>
+        </w:rPr>
+        <w:t xml:space="preserve"> run)-with intensifiers and negators</w:t>
+      </w:r>
+      <w:r>
+        <w:rPr>
+          <w:b/>
+        </w:rPr>
+        <w:t xml:space="preserve"> + converting ‘s’ to ‘a’ + </w:t>
+      </w:r>
+      <w:r>
+        <w:rPr>
+          <w:b/>
+        </w:rPr>
+        <w:t>negators not in sentiwordnet lexicon -&gt; negate the signs</w:t>
+      </w:r>
+      <w:r>
+        <w:rPr>
+          <w:b/>
+        </w:rPr>
+        <w:t xml:space="preserve"> + changing simple_lesk to cosine_lesk</w:t>
+      </w:r>
+    </w:p>
+    <w:p>
+      <w:r>
+        <w:t xml:space="preserve">Positive: </w:t>
+      </w:r>
+      <w:r>
+        <w:t>228.0 276.0</w:t>
       </w:r>
     </w:p>
     <w:p>
@@ -119,18 +284,10 @@
     </w:p>
     <w:p>
       <w:r>
-        <w:t>Negatives</w:t>
-      </w:r>
-      <w:proofErr w:type="gramStart"/>
-      <w:r>
-        <w:t>:</w:t>
-      </w:r>
-      <w:r>
-        <w:t>168.0</w:t>
-      </w:r>
-      <w:proofErr w:type="gramEnd"/>
-      <w:r>
-        <w:t xml:space="preserve"> 275.0</w:t>
+        <w:t>Negative:</w:t>
+      </w:r>
+      <w:r>
+        <w:t>165.0 275.0</w:t>
       </w:r>
     </w:p>
     <w:p>
@@ -140,115 +297,18 @@
     </w:p>
     <w:p>
       <w:r>
-        <w:t>Accuracy</w:t>
-      </w:r>
-      <w:proofErr w:type="gramStart"/>
-      <w:r>
-        <w:t>:</w:t>
-      </w:r>
-      <w:r>
-        <w:t>0.660617059891</w:t>
-      </w:r>
-      <w:proofErr w:type="gramEnd"/>
-    </w:p>
-    <w:p>
-      <w:pPr>
-        <w:rPr>
-          <w:b/>
-        </w:rPr>
-      </w:pPr>
-      <w:proofErr w:type="gramStart"/>
-      <w:r>
-        <w:rPr>
-          <w:b/>
-        </w:rPr>
-        <w:t>Test3.py(</w:t>
-      </w:r>
-      <w:proofErr w:type="gramEnd"/>
-      <w:r>
-        <w:rPr>
-          <w:b/>
-        </w:rPr>
-        <w:t>2</w:t>
-      </w:r>
-      <w:r>
-        <w:rPr>
-          <w:b/>
-          <w:vertAlign w:val="superscript"/>
-        </w:rPr>
-        <w:t>nd</w:t>
-      </w:r>
-      <w:r>
-        <w:rPr>
-          <w:b/>
-        </w:rPr>
-        <w:t xml:space="preserve"> run)-with intensifiers and </w:t>
-      </w:r>
-      <w:proofErr w:type="spellStart"/>
-      <w:r>
-        <w:rPr>
-          <w:b/>
-        </w:rPr>
-        <w:t>negators</w:t>
-      </w:r>
-      <w:proofErr w:type="spellEnd"/>
-      <w:r>
-        <w:rPr>
-          <w:b/>
-        </w:rPr>
-        <w:t xml:space="preserve"> + negative*1.1</w:t>
-      </w:r>
-    </w:p>
-    <w:p>
-      <w:r>
-        <w:t>Positive</w:t>
-      </w:r>
-      <w:proofErr w:type="gramStart"/>
-      <w:r>
-        <w:t>:</w:t>
-      </w:r>
-      <w:r>
-        <w:t>185.0</w:t>
-      </w:r>
-      <w:proofErr w:type="gramEnd"/>
-      <w:r>
-        <w:t xml:space="preserve"> 276.0</w:t>
-      </w:r>
-    </w:p>
-    <w:p>
-      <w:r>
-        <w:t>**************</w:t>
-      </w:r>
-    </w:p>
-    <w:p>
-      <w:r>
-        <w:t>Negative</w:t>
-      </w:r>
-      <w:proofErr w:type="gramStart"/>
-      <w:r>
-        <w:t>:</w:t>
-      </w:r>
-      <w:r>
-        <w:t>176.0</w:t>
-      </w:r>
-      <w:proofErr w:type="gramEnd"/>
-      <w:r>
-        <w:t xml:space="preserve"> 275.0</w:t>
-      </w:r>
-    </w:p>
-    <w:p>
-      <w:r>
-        <w:t>**************</w:t>
-      </w:r>
-    </w:p>
-    <w:p>
-      <w:r>
-        <w:t>Accuracy:</w:t>
+        <w:t>Ac</w:t>
+      </w:r>
+      <w:r>
+        <w:t>c</w:t>
       </w:r>
       <w:bookmarkStart w:id="0" w:name="_GoBack"/>
       <w:bookmarkEnd w:id="0"/>
       <w:r>
-        <w:t>0.655172413793</w:t>
+        <w:t xml:space="preserve">uracy: </w:t>
+      </w:r>
+      <w:r>
+        <w:t>0.713248638838</w:t>
       </w:r>
     </w:p>
     <w:sectPr>

</xml_diff>